<commit_message>
Update EECE460 Design 2 Comprehensive Modular-Build and Testing plan -Team2-MCU TNC Design.docx
</commit_message>
<xml_diff>
--- a/Design Deliverables (Paper Revisions)/Deliverable 5/EECE460 Design 2 Comprehensive Modular-Build and Testing plan -Team2-MCU TNC Design.docx
+++ b/Design Deliverables (Paper Revisions)/Deliverable 5/EECE460 Design 2 Comprehensive Modular-Build and Testing plan -Team2-MCU TNC Design.docx
@@ -859,13 +859,13 @@
         <mc:AlternateContent>
           <mc:Choice Requires="wps">
             <w:drawing>
-              <wp:anchor distT="0" distB="0" distL="114300" distR="114300" simplePos="0" relativeHeight="251664384" behindDoc="0" locked="0" layoutInCell="1" allowOverlap="1" wp14:anchorId="1E4CFB0D" wp14:editId="326C5D31">
+              <wp:anchor distT="0" distB="0" distL="114300" distR="114300" simplePos="0" relativeHeight="251664384" behindDoc="0" locked="0" layoutInCell="1" allowOverlap="1" wp14:anchorId="1E4CFB0D" wp14:editId="4C74E650">
                 <wp:simplePos x="0" y="0"/>
                 <wp:positionH relativeFrom="column">
                   <wp:posOffset>5018405</wp:posOffset>
                 </wp:positionH>
                 <wp:positionV relativeFrom="paragraph">
-                  <wp:posOffset>2436826</wp:posOffset>
+                  <wp:posOffset>2428544</wp:posOffset>
                 </wp:positionV>
                 <wp:extent cx="285750" cy="373380"/>
                 <wp:effectExtent l="0" t="0" r="19050" b="26670"/>
@@ -924,7 +924,7 @@
           </mc:Choice>
           <mc:Fallback>
             <w:pict>
-              <v:rect w14:anchorId="1FD57B7D" id="Rectangle 206" o:spid="_x0000_s1026" style="position:absolute;margin-left:395.15pt;margin-top:191.9pt;width:22.5pt;height:29.4pt;z-index:251664384;visibility:visible;mso-wrap-style:square;mso-height-percent:0;mso-wrap-distance-left:9pt;mso-wrap-distance-top:0;mso-wrap-distance-right:9pt;mso-wrap-distance-bottom:0;mso-position-horizontal:absolute;mso-position-horizontal-relative:text;mso-position-vertical:absolute;mso-position-vertical-relative:text;mso-height-percent:0;mso-height-relative:margin;v-text-anchor:middle" o:gfxdata="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" filled="f" strokecolor="#92d050" strokeweight="1pt"/>
+              <v:rect w14:anchorId="53B49A50" id="Rectangle 206" o:spid="_x0000_s1026" style="position:absolute;margin-left:395.15pt;margin-top:191.2pt;width:22.5pt;height:29.4pt;z-index:251664384;visibility:visible;mso-wrap-style:square;mso-height-percent:0;mso-wrap-distance-left:9pt;mso-wrap-distance-top:0;mso-wrap-distance-right:9pt;mso-wrap-distance-bottom:0;mso-position-horizontal:absolute;mso-position-horizontal-relative:text;mso-position-vertical:absolute;mso-position-vertical-relative:text;mso-height-percent:0;mso-height-relative:margin;v-text-anchor:middle" o:gfxdata="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" filled="f" strokecolor="#92d050" strokeweight="1pt"/>
             </w:pict>
           </mc:Fallback>
         </mc:AlternateContent>
@@ -1228,7 +1228,14 @@
       </w:r>
     </w:p>
     <w:p/>
-    <w:p/>
+    <w:p>
+      <w:pPr>
+        <w:spacing w:after="160" w:line="259" w:lineRule="auto"/>
+      </w:pPr>
+      <w:r>
+        <w:br w:type="page"/>
+      </w:r>
+    </w:p>
     <w:p/>
     <w:p>
       <w:pPr>
@@ -1251,6 +1258,15 @@
         <w:t>Completed Testing Forms</w:t>
       </w:r>
     </w:p>
+    <w:p>
+      <w:pPr>
+        <w:rPr>
+          <w:i/>
+          <w:iCs/>
+        </w:rPr>
+      </w:pPr>
+    </w:p>
+    <w:p/>
     <w:sectPr>
       <w:pgSz w:w="12240" w:h="15840"/>
       <w:pgMar w:top="1440" w:right="1440" w:bottom="1440" w:left="1440" w:header="720" w:footer="720" w:gutter="0"/>

</xml_diff>